<commit_message>
Added aggregation framework with Pymongo and small adjustment to current SQL notes
</commit_message>
<xml_diff>
--- a/SQL/MySQL Notes.docx
+++ b/SQL/MySQL Notes.docx
@@ -16069,7 +16069,27 @@
           <w:sz w:val="24"/>
           <w:szCs w:val="24"/>
         </w:rPr>
-        <w:t>SHOW FULL_TABLES WHERE table_type = ‘VIEW’</w:t>
+        <w:t>SHOW FULL</w:t>
+      </w:r>
+      <w:r>
+        <w:rPr>
+          <w:rFonts w:ascii="Arial" w:hAnsi="Arial" w:cs="Arial"/>
+          <w:b/>
+          <w:bCs/>
+          <w:sz w:val="24"/>
+          <w:szCs w:val="24"/>
+        </w:rPr>
+        <w:t xml:space="preserve"> </w:t>
+      </w:r>
+      <w:r>
+        <w:rPr>
+          <w:rFonts w:ascii="Arial" w:hAnsi="Arial" w:cs="Arial"/>
+          <w:b/>
+          <w:bCs/>
+          <w:sz w:val="24"/>
+          <w:szCs w:val="24"/>
+        </w:rPr>
+        <w:t>TABLES WHERE table_type = ‘VIEW’</w:t>
       </w:r>
     </w:p>
     <w:p>

</xml_diff>